<commit_message>
added implementation of find and replace funciton into the word generator
</commit_message>
<xml_diff>
--- a/learning_agreement.docx
+++ b/learning_agreement.docx
@@ -43,18 +43,10 @@
         <w:t xml:space="preserve">Name: </w:t>
       </w:r>
       <w:r>
-        <w:t>{</w:t>
-      </w:r>
-      <w:proofErr w:type="spellStart"/>
-      <w:r>
         <w:t>company_</w:t>
       </w:r>
       <w:r>
         <w:t>name</w:t>
-      </w:r>
-      <w:proofErr w:type="spellEnd"/>
-      <w:r>
-        <w:t xml:space="preserve">} </w:t>
       </w:r>
     </w:p>
     <w:p>
@@ -62,18 +54,13 @@
         <w:t>Address:</w:t>
       </w:r>
       <w:r>
-        <w:t xml:space="preserve"> {</w:t>
+        <w:t xml:space="preserve"> </w:t>
       </w:r>
-      <w:proofErr w:type="spellStart"/>
       <w:r>
         <w:t>company_</w:t>
       </w:r>
       <w:r>
         <w:t>address</w:t>
-      </w:r>
-      <w:proofErr w:type="spellEnd"/>
-      <w:r>
-        <w:t>}</w:t>
       </w:r>
     </w:p>
     <w:p/>
@@ -115,23 +102,7 @@
           <w:sz w:val="24"/>
           <w:szCs w:val="24"/>
         </w:rPr>
-        <w:t>{</w:t>
-      </w:r>
-      <w:proofErr w:type="spellStart"/>
-      <w:r>
-        <w:rPr>
-          <w:sz w:val="24"/>
-          <w:szCs w:val="24"/>
-        </w:rPr>
-        <w:t>cp_first_name</w:t>
-      </w:r>
-      <w:proofErr w:type="spellEnd"/>
-      <w:r>
-        <w:rPr>
-          <w:sz w:val="24"/>
-          <w:szCs w:val="24"/>
-        </w:rPr>
-        <w:t xml:space="preserve">} </w:t>
+        <w:t xml:space="preserve">cp_first_name </w:t>
       </w:r>
     </w:p>
     <w:p>
@@ -153,23 +124,7 @@
           <w:sz w:val="24"/>
           <w:szCs w:val="24"/>
         </w:rPr>
-        <w:t xml:space="preserve"> {</w:t>
-      </w:r>
-      <w:proofErr w:type="spellStart"/>
-      <w:r>
-        <w:rPr>
-          <w:sz w:val="24"/>
-          <w:szCs w:val="24"/>
-        </w:rPr>
-        <w:t>cp_last_name</w:t>
-      </w:r>
-      <w:proofErr w:type="spellEnd"/>
-      <w:r>
-        <w:rPr>
-          <w:sz w:val="24"/>
-          <w:szCs w:val="24"/>
-        </w:rPr>
-        <w:t>}</w:t>
+        <w:t xml:space="preserve"> cp_last_name</w:t>
       </w:r>
     </w:p>
     <w:p>
@@ -191,7 +146,7 @@
           <w:sz w:val="24"/>
           <w:szCs w:val="24"/>
         </w:rPr>
-        <w:t xml:space="preserve"> {cp _email}</w:t>
+        <w:t xml:space="preserve"> cp _email</w:t>
       </w:r>
     </w:p>
     <w:p>
@@ -213,23 +168,14 @@
           <w:sz w:val="24"/>
           <w:szCs w:val="24"/>
         </w:rPr>
-        <w:t xml:space="preserve"> {</w:t>
+        <w:t xml:space="preserve"> </w:t>
       </w:r>
-      <w:proofErr w:type="spellStart"/>
       <w:r>
         <w:rPr>
           <w:sz w:val="24"/>
           <w:szCs w:val="24"/>
         </w:rPr>
         <w:t>cp_phone_num</w:t>
-      </w:r>
-      <w:proofErr w:type="spellEnd"/>
-      <w:r>
-        <w:rPr>
-          <w:sz w:val="24"/>
-          <w:szCs w:val="24"/>
-        </w:rPr>
-        <w:t>}</w:t>
       </w:r>
     </w:p>
     <w:p>
@@ -271,37 +217,49 @@
           <w:sz w:val="24"/>
           <w:szCs w:val="24"/>
         </w:rPr>
-        <w:t>First name:</w:t>
+        <w:t>First</w:t>
       </w:r>
       <w:r>
         <w:rPr>
           <w:sz w:val="24"/>
           <w:szCs w:val="24"/>
         </w:rPr>
-        <w:t xml:space="preserve"> {</w:t>
-      </w:r>
-      <w:proofErr w:type="spellStart"/>
-      <w:r>
-        <w:rPr>
-          <w:sz w:val="24"/>
-          <w:szCs w:val="24"/>
-        </w:rPr>
-        <w:t>student_</w:t>
+        <w:t xml:space="preserve"> </w:t>
       </w:r>
       <w:r>
         <w:rPr>
           <w:sz w:val="24"/>
           <w:szCs w:val="24"/>
         </w:rPr>
-        <w:t>first_name</w:t>
+        <w:t>name</w:t>
       </w:r>
-      <w:proofErr w:type="spellEnd"/>
       <w:r>
         <w:rPr>
           <w:sz w:val="24"/>
           <w:szCs w:val="24"/>
         </w:rPr>
-        <w:t>}</w:t>
+        <w:t>:</w:t>
+      </w:r>
+      <w:r>
+        <w:rPr>
+          <w:sz w:val="24"/>
+          <w:szCs w:val="24"/>
+        </w:rPr>
+        <w:t xml:space="preserve"> </w:t>
+      </w:r>
+      <w:r>
+        <w:rPr>
+          <w:sz w:val="24"/>
+          <w:szCs w:val="24"/>
+        </w:rPr>
+        <w:t xml:space="preserve"> </w:t>
+      </w:r>
+      <w:r>
+        <w:rPr>
+          <w:sz w:val="24"/>
+          <w:szCs w:val="24"/>
+        </w:rPr>
+        <w:t>student_first_name</w:t>
       </w:r>
     </w:p>
     <w:p>
@@ -323,9 +281,8 @@
           <w:sz w:val="24"/>
           <w:szCs w:val="24"/>
         </w:rPr>
-        <w:t xml:space="preserve"> {</w:t>
+        <w:t xml:space="preserve"> </w:t>
       </w:r>
-      <w:proofErr w:type="spellStart"/>
       <w:r>
         <w:rPr>
           <w:sz w:val="24"/>
@@ -339,14 +296,6 @@
           <w:szCs w:val="24"/>
         </w:rPr>
         <w:t>last_name</w:t>
-      </w:r>
-      <w:proofErr w:type="spellEnd"/>
-      <w:r>
-        <w:rPr>
-          <w:sz w:val="24"/>
-          <w:szCs w:val="24"/>
-        </w:rPr>
-        <w:t>}</w:t>
       </w:r>
     </w:p>
     <w:p>
@@ -368,23 +317,7 @@
           <w:sz w:val="24"/>
           <w:szCs w:val="24"/>
         </w:rPr>
-        <w:t xml:space="preserve"> {</w:t>
-      </w:r>
-      <w:proofErr w:type="spellStart"/>
-      <w:r>
-        <w:rPr>
-          <w:sz w:val="24"/>
-          <w:szCs w:val="24"/>
-        </w:rPr>
-        <w:t>student_email</w:t>
-      </w:r>
-      <w:proofErr w:type="spellEnd"/>
-      <w:r>
-        <w:rPr>
-          <w:sz w:val="24"/>
-          <w:szCs w:val="24"/>
-        </w:rPr>
-        <w:t>}</w:t>
+        <w:t xml:space="preserve"> student_email</w:t>
       </w:r>
     </w:p>
     <w:p>
@@ -902,11 +835,6 @@
     <w:lsdException w:name="Book Title" w:uiPriority="33" w:qFormat="1"/>
     <w:lsdException w:name="Bibliography" w:semiHidden="1" w:uiPriority="37" w:unhideWhenUsed="1"/>
     <w:lsdException w:name="TOC Heading" w:semiHidden="1" w:uiPriority="39" w:unhideWhenUsed="1" w:qFormat="1"/>
-    <w:lsdException w:name="Plain Table 5" w:semiHidden="1" w:unhideWhenUsed="1"/>
-    <w:lsdException w:name="Grid Table Light" w:semiHidden="1" w:unhideWhenUsed="1"/>
-    <w:lsdException w:name="Grid Table 1 Light" w:semiHidden="1" w:unhideWhenUsed="1"/>
-    <w:lsdException w:name="Grid Table 2" w:semiHidden="1" w:unhideWhenUsed="1"/>
-    <w:lsdException w:name="Grid Table 3" w:semiHidden="1" w:unhideWhenUsed="1"/>
     <w:lsdException w:name="Grid Table 4" w:uiPriority="49"/>
     <w:lsdException w:name="Grid Table 5 Dark" w:uiPriority="50"/>
     <w:lsdException w:name="Grid Table 6 Colorful" w:uiPriority="51"/>
@@ -10143,7 +10071,7 @@
       </w:tcPr>
     </w:tblStylePr>
   </w:style>
-  <w:style w:type="table" w:styleId="ColourfulShading">
+  <w:style w:type="table" w:styleId="ColorfulShading">
     <w:name w:val="Colorful Shading"/>
     <w:basedOn w:val="TableNormal"/>
     <w:uiPriority w:val="71"/>
@@ -10258,7 +10186,7 @@
       </w:rPr>
     </w:tblStylePr>
   </w:style>
-  <w:style w:type="table" w:styleId="ColourfulShadingAccent1">
+  <w:style w:type="table" w:styleId="ColorfulShading-Accent1">
     <w:name w:val="Colorful Shading Accent 1"/>
     <w:basedOn w:val="TableNormal"/>
     <w:uiPriority w:val="71"/>
@@ -10373,7 +10301,7 @@
       </w:rPr>
     </w:tblStylePr>
   </w:style>
-  <w:style w:type="table" w:styleId="ColourfulShadingAccent2">
+  <w:style w:type="table" w:styleId="ColorfulShading-Accent2">
     <w:name w:val="Colorful Shading Accent 2"/>
     <w:basedOn w:val="TableNormal"/>
     <w:uiPriority w:val="71"/>
@@ -10488,7 +10416,7 @@
       </w:rPr>
     </w:tblStylePr>
   </w:style>
-  <w:style w:type="table" w:styleId="ColourfulShadingAccent3">
+  <w:style w:type="table" w:styleId="ColorfulShading-Accent3">
     <w:name w:val="Colorful Shading Accent 3"/>
     <w:basedOn w:val="TableNormal"/>
     <w:uiPriority w:val="71"/>
@@ -10593,7 +10521,7 @@
       </w:tcPr>
     </w:tblStylePr>
   </w:style>
-  <w:style w:type="table" w:styleId="ColourfulShadingAccent4">
+  <w:style w:type="table" w:styleId="ColorfulShading-Accent4">
     <w:name w:val="Colorful Shading Accent 4"/>
     <w:basedOn w:val="TableNormal"/>
     <w:uiPriority w:val="71"/>
@@ -10708,7 +10636,7 @@
       </w:rPr>
     </w:tblStylePr>
   </w:style>
-  <w:style w:type="table" w:styleId="ColourfulShadingAccent5">
+  <w:style w:type="table" w:styleId="ColorfulShading-Accent5">
     <w:name w:val="Colorful Shading Accent 5"/>
     <w:basedOn w:val="TableNormal"/>
     <w:uiPriority w:val="71"/>
@@ -10823,7 +10751,7 @@
       </w:rPr>
     </w:tblStylePr>
   </w:style>
-  <w:style w:type="table" w:styleId="ColourfulShadingAccent6">
+  <w:style w:type="table" w:styleId="ColorfulShading-Accent6">
     <w:name w:val="Colorful Shading Accent 6"/>
     <w:basedOn w:val="TableNormal"/>
     <w:uiPriority w:val="71"/>
@@ -10938,7 +10866,7 @@
       </w:rPr>
     </w:tblStylePr>
   </w:style>
-  <w:style w:type="table" w:styleId="ColourfulList">
+  <w:style w:type="table" w:styleId="ColorfulList">
     <w:name w:val="Colorful List"/>
     <w:basedOn w:val="TableNormal"/>
     <w:uiPriority w:val="72"/>
@@ -11017,7 +10945,7 @@
       </w:tcPr>
     </w:tblStylePr>
   </w:style>
-  <w:style w:type="table" w:styleId="ColourfulListAccent1">
+  <w:style w:type="table" w:styleId="ColorfulList-Accent1">
     <w:name w:val="Colorful List Accent 1"/>
     <w:basedOn w:val="TableNormal"/>
     <w:uiPriority w:val="72"/>
@@ -11096,7 +11024,7 @@
       </w:tcPr>
     </w:tblStylePr>
   </w:style>
-  <w:style w:type="table" w:styleId="ColourfulListAccent2">
+  <w:style w:type="table" w:styleId="ColorfulList-Accent2">
     <w:name w:val="Colorful List Accent 2"/>
     <w:basedOn w:val="TableNormal"/>
     <w:uiPriority w:val="72"/>
@@ -11175,7 +11103,7 @@
       </w:tcPr>
     </w:tblStylePr>
   </w:style>
-  <w:style w:type="table" w:styleId="ColourfulListAccent3">
+  <w:style w:type="table" w:styleId="ColorfulList-Accent3">
     <w:name w:val="Colorful List Accent 3"/>
     <w:basedOn w:val="TableNormal"/>
     <w:uiPriority w:val="72"/>
@@ -11254,7 +11182,7 @@
       </w:tcPr>
     </w:tblStylePr>
   </w:style>
-  <w:style w:type="table" w:styleId="ColourfulListAccent4">
+  <w:style w:type="table" w:styleId="ColorfulList-Accent4">
     <w:name w:val="Colorful List Accent 4"/>
     <w:basedOn w:val="TableNormal"/>
     <w:uiPriority w:val="72"/>
@@ -11333,7 +11261,7 @@
       </w:tcPr>
     </w:tblStylePr>
   </w:style>
-  <w:style w:type="table" w:styleId="ColourfulListAccent5">
+  <w:style w:type="table" w:styleId="ColorfulList-Accent5">
     <w:name w:val="Colorful List Accent 5"/>
     <w:basedOn w:val="TableNormal"/>
     <w:uiPriority w:val="72"/>
@@ -11412,7 +11340,7 @@
       </w:tcPr>
     </w:tblStylePr>
   </w:style>
-  <w:style w:type="table" w:styleId="ColourfulListAccent6">
+  <w:style w:type="table" w:styleId="ColorfulList-Accent6">
     <w:name w:val="Colorful List Accent 6"/>
     <w:basedOn w:val="TableNormal"/>
     <w:uiPriority w:val="72"/>
@@ -11491,7 +11419,7 @@
       </w:tcPr>
     </w:tblStylePr>
   </w:style>
-  <w:style w:type="table" w:styleId="ColourfulGrid">
+  <w:style w:type="table" w:styleId="ColorfulGrid">
     <w:name w:val="Colorful Grid"/>
     <w:basedOn w:val="TableNormal"/>
     <w:uiPriority w:val="73"/>
@@ -11564,7 +11492,7 @@
       </w:tcPr>
     </w:tblStylePr>
   </w:style>
-  <w:style w:type="table" w:styleId="ColourfulGridAccent1">
+  <w:style w:type="table" w:styleId="ColorfulGrid-Accent1">
     <w:name w:val="Colorful Grid Accent 1"/>
     <w:basedOn w:val="TableNormal"/>
     <w:uiPriority w:val="73"/>
@@ -11637,7 +11565,7 @@
       </w:tcPr>
     </w:tblStylePr>
   </w:style>
-  <w:style w:type="table" w:styleId="ColourfulGridAccent2">
+  <w:style w:type="table" w:styleId="ColorfulGrid-Accent2">
     <w:name w:val="Colorful Grid Accent 2"/>
     <w:basedOn w:val="TableNormal"/>
     <w:uiPriority w:val="73"/>
@@ -11710,7 +11638,7 @@
       </w:tcPr>
     </w:tblStylePr>
   </w:style>
-  <w:style w:type="table" w:styleId="ColourfulGridAccent3">
+  <w:style w:type="table" w:styleId="ColorfulGrid-Accent3">
     <w:name w:val="Colorful Grid Accent 3"/>
     <w:basedOn w:val="TableNormal"/>
     <w:uiPriority w:val="73"/>
@@ -11783,7 +11711,7 @@
       </w:tcPr>
     </w:tblStylePr>
   </w:style>
-  <w:style w:type="table" w:styleId="ColourfulGridAccent4">
+  <w:style w:type="table" w:styleId="ColorfulGrid-Accent4">
     <w:name w:val="Colorful Grid Accent 4"/>
     <w:basedOn w:val="TableNormal"/>
     <w:uiPriority w:val="73"/>
@@ -11856,7 +11784,7 @@
       </w:tcPr>
     </w:tblStylePr>
   </w:style>
-  <w:style w:type="table" w:styleId="ColourfulGridAccent5">
+  <w:style w:type="table" w:styleId="ColorfulGrid-Accent5">
     <w:name w:val="Colorful Grid Accent 5"/>
     <w:basedOn w:val="TableNormal"/>
     <w:uiPriority w:val="73"/>
@@ -11929,7 +11857,7 @@
       </w:tcPr>
     </w:tblStylePr>
   </w:style>
-  <w:style w:type="table" w:styleId="ColourfulGridAccent6">
+  <w:style w:type="table" w:styleId="ColorfulGrid-Accent6">
     <w:name w:val="Colorful Grid Accent 6"/>
     <w:basedOn w:val="TableNormal"/>
     <w:uiPriority w:val="73"/>

</xml_diff>